<commit_message>
Editorial corrections to draft checklist
</commit_message>
<xml_diff>
--- a/documents/S-1XX-ProductSpecification-Checklist.docx
+++ b/documents/S-1XX-ProductSpecification-Checklist.docx
@@ -5303,7 +5303,16 @@
           <w:lang w:eastAsia="en-GB"/>
         </w:rPr>
         <w:tab/>
-        <w:t>Portrayal Cataogue</w:t>
+        <w:t xml:space="preserve">Portrayal </w:t>
+      </w:r>
+      <w:r>
+        <w:rPr>
+          <w:i w:val="0"/>
+          <w:iCs/>
+          <w:color w:val="auto"/>
+          <w:lang w:eastAsia="en-GB"/>
+        </w:rPr>
+        <w:t>Catalogue</w:t>
       </w:r>
     </w:p>
     <w:p>
@@ -5779,7 +5788,15 @@
           <w:szCs w:val="20"/>
           <w:lang w:val="fr-MC"/>
         </w:rPr>
-        <w:t xml:space="preserve">Language: </w:t>
+        <w:t>Language</w:t>
+      </w:r>
+      <w:r>
+        <w:rPr>
+          <w:sz w:val="20"/>
+          <w:szCs w:val="20"/>
+          <w:lang w:val="fr-MC"/>
+        </w:rPr>
+        <w:t xml:space="preserve">: </w:t>
       </w:r>
       <w:r>
         <w:rPr>
@@ -6747,7 +6764,13 @@
         <w:t>S-97 or the Collection B checks in S-158:100 Edition 1.0.0</w:t>
       </w:r>
       <w:r>
-        <w:t>, indicated by the prefies ‘97” and “100” respectively)</w:t>
+        <w:t xml:space="preserve">, indicated by the </w:t>
+      </w:r>
+      <w:r>
+        <w:t>prefixes</w:t>
+      </w:r>
+      <w:r>
+        <w:t xml:space="preserve"> ‘97” and “100” respectively)</w:t>
       </w:r>
       <w:r>
         <w:t>.</w:t>
@@ -6997,7 +7020,13 @@
               <w:t>.</w:t>
             </w:r>
             <w:r>
-              <w:t xml:space="preserve"> Errors may hinder or prevent the Product Specifcation’s progress through approval procedures.</w:t>
+              <w:t xml:space="preserve"> Errors may hinder or prevent the Product </w:t>
+            </w:r>
+            <w:r>
+              <w:t>Specification’s</w:t>
+            </w:r>
+            <w:r>
+              <w:t xml:space="preserve"> progress through approval procedures.</w:t>
             </w:r>
           </w:p>
         </w:tc>
@@ -7318,7 +7347,14 @@
                 <w:sz w:val="19"/>
                 <w:szCs w:val="19"/>
               </w:rPr>
-              <w:t>Opeerational or testing</w:t>
+              <w:t>Operational</w:t>
+            </w:r>
+            <w:r>
+              <w:rPr>
+                <w:sz w:val="19"/>
+                <w:szCs w:val="19"/>
+              </w:rPr>
+              <w:t xml:space="preserve"> or testing</w:t>
             </w:r>
             <w:r>
               <w:rPr>
@@ -7732,7 +7768,14 @@
                 <w:sz w:val="19"/>
                 <w:szCs w:val="19"/>
               </w:rPr>
-              <w:t xml:space="preserve">omponents verified including version number and </w:t>
+              <w:t>components</w:t>
+            </w:r>
+            <w:r>
+              <w:rPr>
+                <w:sz w:val="19"/>
+                <w:szCs w:val="19"/>
+              </w:rPr>
+              <w:t xml:space="preserve"> verified including version number and </w:t>
             </w:r>
             <w:r>
               <w:rPr>
@@ -7950,14 +7993,7 @@
                 <w:sz w:val="19"/>
                 <w:szCs w:val="19"/>
               </w:rPr>
-              <w:t xml:space="preserve"> </w:t>
-            </w:r>
-            <w:r>
-              <w:rPr>
-                <w:sz w:val="19"/>
-                <w:szCs w:val="19"/>
-              </w:rPr>
-              <w:t>/ Not checked</w:t>
+              <w:t xml:space="preserve"> / Not checked</w:t>
             </w:r>
           </w:p>
         </w:tc>
@@ -8030,14 +8066,7 @@
                 <w:sz w:val="19"/>
                 <w:szCs w:val="19"/>
               </w:rPr>
-              <w:t xml:space="preserve"> </w:t>
-            </w:r>
-            <w:r>
-              <w:rPr>
-                <w:sz w:val="19"/>
-                <w:szCs w:val="19"/>
-              </w:rPr>
-              <w:t>/ Not checked</w:t>
+              <w:t xml:space="preserve"> / Not checked</w:t>
             </w:r>
           </w:p>
         </w:tc>
@@ -8110,14 +8139,7 @@
                 <w:sz w:val="19"/>
                 <w:szCs w:val="19"/>
               </w:rPr>
-              <w:t xml:space="preserve"> </w:t>
-            </w:r>
-            <w:r>
-              <w:rPr>
-                <w:sz w:val="19"/>
-                <w:szCs w:val="19"/>
-              </w:rPr>
-              <w:t>/ Not checked</w:t>
+              <w:t xml:space="preserve"> / Not checked</w:t>
             </w:r>
           </w:p>
         </w:tc>
@@ -8190,14 +8212,7 @@
                 <w:sz w:val="19"/>
                 <w:szCs w:val="19"/>
               </w:rPr>
-              <w:t xml:space="preserve"> </w:t>
-            </w:r>
-            <w:r>
-              <w:rPr>
-                <w:sz w:val="19"/>
-                <w:szCs w:val="19"/>
-              </w:rPr>
-              <w:t>/ Not checked</w:t>
+              <w:t xml:space="preserve"> / Not checked</w:t>
             </w:r>
           </w:p>
         </w:tc>
@@ -8270,14 +8285,7 @@
                 <w:sz w:val="19"/>
                 <w:szCs w:val="19"/>
               </w:rPr>
-              <w:t xml:space="preserve"> </w:t>
-            </w:r>
-            <w:r>
-              <w:rPr>
-                <w:sz w:val="19"/>
-                <w:szCs w:val="19"/>
-              </w:rPr>
-              <w:t>/ Not checked</w:t>
+              <w:t xml:space="preserve"> / Not checked</w:t>
             </w:r>
           </w:p>
         </w:tc>
@@ -8350,14 +8358,7 @@
                 <w:sz w:val="19"/>
                 <w:szCs w:val="19"/>
               </w:rPr>
-              <w:t xml:space="preserve"> </w:t>
-            </w:r>
-            <w:r>
-              <w:rPr>
-                <w:sz w:val="19"/>
-                <w:szCs w:val="19"/>
-              </w:rPr>
-              <w:t>/ Not checked</w:t>
+              <w:t xml:space="preserve"> / Not checked</w:t>
             </w:r>
           </w:p>
         </w:tc>
@@ -8437,14 +8438,7 @@
                 <w:sz w:val="19"/>
                 <w:szCs w:val="19"/>
               </w:rPr>
-              <w:t xml:space="preserve"> </w:t>
-            </w:r>
-            <w:r>
-              <w:rPr>
-                <w:sz w:val="19"/>
-                <w:szCs w:val="19"/>
-              </w:rPr>
-              <w:t>/ Not checked</w:t>
+              <w:t xml:space="preserve"> / Not checked</w:t>
             </w:r>
           </w:p>
         </w:tc>
@@ -8517,14 +8511,7 @@
                 <w:sz w:val="19"/>
                 <w:szCs w:val="19"/>
               </w:rPr>
-              <w:t xml:space="preserve"> </w:t>
-            </w:r>
-            <w:r>
-              <w:rPr>
-                <w:sz w:val="19"/>
-                <w:szCs w:val="19"/>
-              </w:rPr>
-              <w:t>/ Not checked</w:t>
+              <w:t xml:space="preserve"> / Not checked</w:t>
             </w:r>
           </w:p>
         </w:tc>
@@ -8604,14 +8591,7 @@
                 <w:sz w:val="19"/>
                 <w:szCs w:val="19"/>
               </w:rPr>
-              <w:t xml:space="preserve"> </w:t>
-            </w:r>
-            <w:r>
-              <w:rPr>
-                <w:sz w:val="19"/>
-                <w:szCs w:val="19"/>
-              </w:rPr>
-              <w:t>/ Not checked</w:t>
+              <w:t xml:space="preserve"> / Not checked</w:t>
             </w:r>
           </w:p>
         </w:tc>
@@ -8706,7 +8686,13 @@
     </w:p>
     <w:p>
       <w:r>
-        <w:t>Note: Checks which have been struck through have been idenfied for removal as potential duplicates of checks elsewhere in the table or not applying to Product Specifications.</w:t>
+        <w:t>Note: Checks which have been struck through have been iden</w:t>
+      </w:r>
+      <w:r>
+        <w:t>ti</w:t>
+      </w:r>
+      <w:r>
+        <w:t>fied for removal as potential duplicates of checks elsewhere in the table or not applying to Product Specifications.</w:t>
       </w:r>
     </w:p>
     <w:tbl>
@@ -10523,7 +10509,21 @@
                 <w:sz w:val="18"/>
                 <w:szCs w:val="18"/>
               </w:rPr>
-              <w:t>Amend PS to add data quaity measures section / Amend data quality measures section to comply with S-97 Part C</w:t>
+              <w:t xml:space="preserve">Amend PS to add data </w:t>
+            </w:r>
+            <w:r>
+              <w:rPr>
+                <w:sz w:val="18"/>
+                <w:szCs w:val="18"/>
+              </w:rPr>
+              <w:t>quality</w:t>
+            </w:r>
+            <w:r>
+              <w:rPr>
+                <w:sz w:val="18"/>
+                <w:szCs w:val="18"/>
+              </w:rPr>
+              <w:t xml:space="preserve"> measures section / Amend data quality measures section to comply with S-97 Part C</w:t>
             </w:r>
           </w:p>
         </w:tc>
@@ -11460,7 +11460,21 @@
                 <w:sz w:val="18"/>
                 <w:szCs w:val="18"/>
               </w:rPr>
-              <w:t>Amend PS to use S-100 requirements without change or add product-specific comopatible constraints</w:t>
+              <w:t xml:space="preserve">Amend PS to use S-100 requirements without change or add product-specific </w:t>
+            </w:r>
+            <w:r>
+              <w:rPr>
+                <w:sz w:val="18"/>
+                <w:szCs w:val="18"/>
+              </w:rPr>
+              <w:t>compatible</w:t>
+            </w:r>
+            <w:r>
+              <w:rPr>
+                <w:sz w:val="18"/>
+                <w:szCs w:val="18"/>
+              </w:rPr>
+              <w:t xml:space="preserve"> constraints</w:t>
             </w:r>
           </w:p>
         </w:tc>
@@ -13160,7 +13174,21 @@
                 <w:sz w:val="18"/>
                 <w:szCs w:val="18"/>
               </w:rPr>
-              <w:t>The DCEG shuld include encoding instructions for feature and information types.</w:t>
+              <w:t xml:space="preserve">The DCEG </w:t>
+            </w:r>
+            <w:r>
+              <w:rPr>
+                <w:sz w:val="18"/>
+                <w:szCs w:val="18"/>
+              </w:rPr>
+              <w:t>should</w:t>
+            </w:r>
+            <w:r>
+              <w:rPr>
+                <w:sz w:val="18"/>
+                <w:szCs w:val="18"/>
+              </w:rPr>
+              <w:t xml:space="preserve"> include encoding instructions for feature and information types.</w:t>
             </w:r>
           </w:p>
         </w:tc>
@@ -14403,14 +14431,7 @@
                 <w:sz w:val="18"/>
                 <w:szCs w:val="18"/>
               </w:rPr>
-              <w:t>97_10</w:t>
-            </w:r>
-            <w:r>
-              <w:rPr>
-                <w:sz w:val="18"/>
-                <w:szCs w:val="18"/>
-              </w:rPr>
-              <w:t>30</w:t>
+              <w:t>97_1030</w:t>
             </w:r>
           </w:p>
         </w:tc>
@@ -14462,21 +14483,7 @@
                 <w:sz w:val="18"/>
                 <w:szCs w:val="18"/>
               </w:rPr>
-              <w:t>S-158:1XX include validation check</w:t>
-            </w:r>
-            <w:r>
-              <w:rPr>
-                <w:sz w:val="18"/>
-                <w:szCs w:val="18"/>
-              </w:rPr>
-              <w:t>s</w:t>
-            </w:r>
-            <w:r>
-              <w:rPr>
-                <w:sz w:val="18"/>
-                <w:szCs w:val="18"/>
-              </w:rPr>
-              <w:t xml:space="preserve"> for mandatory </w:t>
+              <w:t xml:space="preserve">S-158:1XX include validation checks for mandatory </w:t>
             </w:r>
             <w:r>
               <w:rPr>
@@ -14492,14 +14499,7 @@
                 <w:sz w:val="18"/>
                 <w:szCs w:val="18"/>
               </w:rPr>
-              <w:t xml:space="preserve"> </w:t>
-            </w:r>
-            <w:r>
-              <w:rPr>
-                <w:sz w:val="18"/>
-                <w:szCs w:val="18"/>
-              </w:rPr>
-              <w:t xml:space="preserve">and </w:t>
+              <w:t xml:space="preserve"> and </w:t>
             </w:r>
             <w:r>
               <w:rPr>
@@ -14515,14 +14515,7 @@
                 <w:sz w:val="18"/>
                 <w:szCs w:val="18"/>
               </w:rPr>
-              <w:t xml:space="preserve"> </w:t>
-            </w:r>
-            <w:r>
-              <w:rPr>
-                <w:sz w:val="18"/>
-                <w:szCs w:val="18"/>
-              </w:rPr>
-              <w:t>encoding in associations</w:t>
+              <w:t xml:space="preserve"> encoding in associations</w:t>
             </w:r>
             <w:r>
               <w:rPr>
@@ -14536,21 +14529,7 @@
                 <w:sz w:val="18"/>
                 <w:szCs w:val="18"/>
               </w:rPr>
-              <w:t xml:space="preserve"> (May be included by reference to S-158:100 check</w:t>
-            </w:r>
-            <w:r>
-              <w:rPr>
-                <w:sz w:val="18"/>
-                <w:szCs w:val="18"/>
-              </w:rPr>
-              <w:t>s</w:t>
-            </w:r>
-            <w:r>
-              <w:rPr>
-                <w:sz w:val="18"/>
-                <w:szCs w:val="18"/>
-              </w:rPr>
-              <w:t>.)</w:t>
+              <w:t xml:space="preserve"> (May be included by reference to S-158:100 checks.)</w:t>
             </w:r>
           </w:p>
         </w:tc>
@@ -15319,7 +15298,21 @@
                 <w:sz w:val="18"/>
                 <w:szCs w:val="18"/>
               </w:rPr>
-              <w:t>GML products: The PS should inclue pointers to OASIS XML Catalog specification as a means of managing references to S-100 schemas in datasets</w:t>
+              <w:t xml:space="preserve">GML products: The PS should </w:t>
+            </w:r>
+            <w:r>
+              <w:rPr>
+                <w:sz w:val="18"/>
+                <w:szCs w:val="18"/>
+              </w:rPr>
+              <w:t>include</w:t>
+            </w:r>
+            <w:r>
+              <w:rPr>
+                <w:sz w:val="18"/>
+                <w:szCs w:val="18"/>
+              </w:rPr>
+              <w:t xml:space="preserve"> pointers to OASIS XML Catalog specification as a means of managing references to S-100 schemas in datasets</w:t>
             </w:r>
           </w:p>
         </w:tc>
@@ -15755,7 +15748,21 @@
                 <w:sz w:val="18"/>
                 <w:szCs w:val="18"/>
               </w:rPr>
-              <w:t>Describe tailoring of Part 17 structure for this data product or decribe delivery and packaging by means other than exchange set.</w:t>
+              <w:t xml:space="preserve">Describe tailoring of Part 17 structure for this data product or </w:t>
+            </w:r>
+            <w:r>
+              <w:rPr>
+                <w:sz w:val="18"/>
+                <w:szCs w:val="18"/>
+              </w:rPr>
+              <w:t>describe</w:t>
+            </w:r>
+            <w:r>
+              <w:rPr>
+                <w:sz w:val="18"/>
+                <w:szCs w:val="18"/>
+              </w:rPr>
+              <w:t xml:space="preserve"> delivery and packaging by means other than exchange set.</w:t>
             </w:r>
           </w:p>
         </w:tc>
@@ -15905,21 +15912,7 @@
                 <w:sz w:val="18"/>
                 <w:szCs w:val="18"/>
               </w:rPr>
-              <w:t xml:space="preserve">1, </w:t>
-            </w:r>
-            <w:r>
-              <w:rPr>
-                <w:sz w:val="18"/>
-                <w:szCs w:val="18"/>
-              </w:rPr>
-              <w:t>B-18.2.</w:t>
-            </w:r>
-            <w:r>
-              <w:rPr>
-                <w:sz w:val="18"/>
-                <w:szCs w:val="18"/>
-              </w:rPr>
-              <w:t>2, B-18.2.3</w:t>
+              <w:t>1, B-18.2.2, B-18.2.3</w:t>
             </w:r>
           </w:p>
         </w:tc>
@@ -16300,14 +16293,7 @@
                 <w:sz w:val="18"/>
                 <w:szCs w:val="18"/>
               </w:rPr>
-              <w:t xml:space="preserve">B-18.2.4, </w:t>
-            </w:r>
-            <w:r>
-              <w:rPr>
-                <w:sz w:val="18"/>
-                <w:szCs w:val="18"/>
-              </w:rPr>
-              <w:t>B-18.2.4</w:t>
+              <w:t>B-18.2.4, B-18.2.4</w:t>
             </w:r>
           </w:p>
         </w:tc>
@@ -17624,7 +17610,14 @@
                 <w:sz w:val="18"/>
                 <w:szCs w:val="18"/>
               </w:rPr>
-              <w:t>Submit DCEG, and FC for DQWG reeview</w:t>
+              <w:t xml:space="preserve">Submit DCEG, and FC for DQWG </w:t>
+            </w:r>
+            <w:r>
+              <w:rPr>
+                <w:sz w:val="18"/>
+                <w:szCs w:val="18"/>
+              </w:rPr>
+              <w:t>review</w:t>
             </w:r>
           </w:p>
         </w:tc>
@@ -17882,35 +17875,7 @@
                 <w:sz w:val="18"/>
                 <w:szCs w:val="18"/>
               </w:rPr>
-              <w:t xml:space="preserve">Have new or amended </w:t>
-            </w:r>
-            <w:r>
-              <w:rPr>
-                <w:sz w:val="18"/>
-                <w:szCs w:val="18"/>
-              </w:rPr>
-              <w:t xml:space="preserve">data dictionary entries </w:t>
-            </w:r>
-            <w:r>
-              <w:rPr>
-                <w:sz w:val="18"/>
-                <w:szCs w:val="18"/>
-              </w:rPr>
-              <w:t xml:space="preserve"> been </w:t>
-            </w:r>
-            <w:r>
-              <w:rPr>
-                <w:sz w:val="18"/>
-                <w:szCs w:val="18"/>
-              </w:rPr>
-              <w:t>submitted</w:t>
-            </w:r>
-            <w:r>
-              <w:rPr>
-                <w:sz w:val="18"/>
-                <w:szCs w:val="18"/>
-              </w:rPr>
-              <w:t xml:space="preserve"> to the GI registry?</w:t>
+              <w:t>Have new or amended data dictionary entries  been submitted to the GI registry?</w:t>
             </w:r>
           </w:p>
         </w:tc>
@@ -19199,14 +19164,7 @@
                 <w:sz w:val="18"/>
                 <w:szCs w:val="18"/>
               </w:rPr>
-              <w:t>(PS should use template in C-8.</w:t>
-            </w:r>
-            <w:r>
-              <w:rPr>
-                <w:sz w:val="18"/>
-                <w:szCs w:val="18"/>
-              </w:rPr>
-              <w:t>3.1)</w:t>
+              <w:t>(PS should use template in C-8.3.1)</w:t>
             </w:r>
           </w:p>
         </w:tc>
@@ -19417,14 +19375,7 @@
                 <w:sz w:val="18"/>
                 <w:szCs w:val="18"/>
               </w:rPr>
-              <w:t>(PS should use template in C-8.</w:t>
-            </w:r>
-            <w:r>
-              <w:rPr>
-                <w:sz w:val="18"/>
-                <w:szCs w:val="18"/>
-              </w:rPr>
-              <w:t>3.2)</w:t>
+              <w:t>(PS should use template in C-8.3.2)</w:t>
             </w:r>
           </w:p>
         </w:tc>
@@ -19627,14 +19578,7 @@
                 <w:sz w:val="18"/>
                 <w:szCs w:val="18"/>
               </w:rPr>
-              <w:t>(PS should use template in C-8.</w:t>
-            </w:r>
-            <w:r>
-              <w:rPr>
-                <w:sz w:val="18"/>
-                <w:szCs w:val="18"/>
-              </w:rPr>
-              <w:t>3.3)</w:t>
+              <w:t>(PS should use template in C-8.3.3)</w:t>
             </w:r>
           </w:p>
         </w:tc>
@@ -19837,14 +19781,7 @@
                 <w:sz w:val="18"/>
                 <w:szCs w:val="18"/>
               </w:rPr>
-              <w:t>(PS should use template in C-8.</w:t>
-            </w:r>
-            <w:r>
-              <w:rPr>
-                <w:sz w:val="18"/>
-                <w:szCs w:val="18"/>
-              </w:rPr>
-              <w:t>3.4)</w:t>
+              <w:t>(PS should use template in C-8.3.4)</w:t>
             </w:r>
           </w:p>
         </w:tc>
@@ -20047,28 +19984,7 @@
                 <w:sz w:val="18"/>
                 <w:szCs w:val="18"/>
               </w:rPr>
-              <w:t>(PS should use template</w:t>
-            </w:r>
-            <w:r>
-              <w:rPr>
-                <w:sz w:val="18"/>
-                <w:szCs w:val="18"/>
-              </w:rPr>
-              <w:t>s</w:t>
-            </w:r>
-            <w:r>
-              <w:rPr>
-                <w:sz w:val="18"/>
-                <w:szCs w:val="18"/>
-              </w:rPr>
-              <w:t xml:space="preserve"> in C-8.</w:t>
-            </w:r>
-            <w:r>
-              <w:rPr>
-                <w:sz w:val="18"/>
-                <w:szCs w:val="18"/>
-              </w:rPr>
-              <w:t>4.X)</w:t>
+              <w:t>(PS should use templates in C-8.4.X)</w:t>
             </w:r>
           </w:p>
         </w:tc>
@@ -20319,28 +20235,7 @@
                 <w:sz w:val="18"/>
                 <w:szCs w:val="18"/>
               </w:rPr>
-              <w:t>(PS should use template</w:t>
-            </w:r>
-            <w:r>
-              <w:rPr>
-                <w:sz w:val="18"/>
-                <w:szCs w:val="18"/>
-              </w:rPr>
-              <w:t>s</w:t>
-            </w:r>
-            <w:r>
-              <w:rPr>
-                <w:sz w:val="18"/>
-                <w:szCs w:val="18"/>
-              </w:rPr>
-              <w:t xml:space="preserve"> in C-8.</w:t>
-            </w:r>
-            <w:r>
-              <w:rPr>
-                <w:sz w:val="18"/>
-                <w:szCs w:val="18"/>
-              </w:rPr>
-              <w:t>5.X)</w:t>
+              <w:t>(PS should use templates in C-8.5.X)</w:t>
             </w:r>
           </w:p>
         </w:tc>
@@ -20576,28 +20471,7 @@
                 <w:sz w:val="18"/>
                 <w:szCs w:val="18"/>
               </w:rPr>
-              <w:t>(PS should use template</w:t>
-            </w:r>
-            <w:r>
-              <w:rPr>
-                <w:sz w:val="18"/>
-                <w:szCs w:val="18"/>
-              </w:rPr>
-              <w:t>s</w:t>
-            </w:r>
-            <w:r>
-              <w:rPr>
-                <w:sz w:val="18"/>
-                <w:szCs w:val="18"/>
-              </w:rPr>
-              <w:t xml:space="preserve"> in C-8.</w:t>
-            </w:r>
-            <w:r>
-              <w:rPr>
-                <w:sz w:val="18"/>
-                <w:szCs w:val="18"/>
-              </w:rPr>
-              <w:t>6.X)</w:t>
+              <w:t>(PS should use templates in C-8.6.X)</w:t>
             </w:r>
           </w:p>
         </w:tc>
@@ -20656,81 +20530,39 @@
                 <w:sz w:val="18"/>
                 <w:szCs w:val="18"/>
               </w:rPr>
-              <w:t>C-8.</w:t>
-            </w:r>
-            <w:r>
-              <w:rPr>
-                <w:sz w:val="18"/>
-                <w:szCs w:val="18"/>
-              </w:rPr>
-              <w:t>6</w:t>
-            </w:r>
-            <w:r>
-              <w:rPr>
-                <w:sz w:val="18"/>
-                <w:szCs w:val="18"/>
-              </w:rPr>
-              <w:t>.1,</w:t>
-            </w:r>
-          </w:p>
-          <w:p>
-            <w:pPr>
-              <w:spacing w:before="60" w:after="60" w:line="240" w:lineRule="auto"/>
-              <w:rPr>
-                <w:sz w:val="18"/>
-                <w:szCs w:val="18"/>
-              </w:rPr>
-            </w:pPr>
-            <w:r>
-              <w:rPr>
-                <w:sz w:val="18"/>
-                <w:szCs w:val="18"/>
-              </w:rPr>
-              <w:t>C-8.</w:t>
-            </w:r>
-            <w:r>
-              <w:rPr>
-                <w:sz w:val="18"/>
-                <w:szCs w:val="18"/>
-              </w:rPr>
-              <w:t>6</w:t>
-            </w:r>
-            <w:r>
-              <w:rPr>
-                <w:sz w:val="18"/>
-                <w:szCs w:val="18"/>
-              </w:rPr>
-              <w:t>.2,</w:t>
-            </w:r>
-          </w:p>
-          <w:p>
-            <w:pPr>
-              <w:spacing w:before="60" w:after="60" w:line="240" w:lineRule="auto"/>
-              <w:rPr>
-                <w:sz w:val="18"/>
-                <w:szCs w:val="18"/>
-              </w:rPr>
-            </w:pPr>
-            <w:r>
-              <w:rPr>
-                <w:sz w:val="18"/>
-                <w:szCs w:val="18"/>
-              </w:rPr>
-              <w:t>C-8.</w:t>
-            </w:r>
-            <w:r>
-              <w:rPr>
-                <w:sz w:val="18"/>
-                <w:szCs w:val="18"/>
-              </w:rPr>
-              <w:t>6</w:t>
-            </w:r>
-            <w:r>
-              <w:rPr>
-                <w:sz w:val="18"/>
-                <w:szCs w:val="18"/>
-              </w:rPr>
-              <w:t>.3</w:t>
+              <w:t>C-8.6.1,</w:t>
+            </w:r>
+          </w:p>
+          <w:p>
+            <w:pPr>
+              <w:spacing w:before="60" w:after="60" w:line="240" w:lineRule="auto"/>
+              <w:rPr>
+                <w:sz w:val="18"/>
+                <w:szCs w:val="18"/>
+              </w:rPr>
+            </w:pPr>
+            <w:r>
+              <w:rPr>
+                <w:sz w:val="18"/>
+                <w:szCs w:val="18"/>
+              </w:rPr>
+              <w:t>C-8.6.2,</w:t>
+            </w:r>
+          </w:p>
+          <w:p>
+            <w:pPr>
+              <w:spacing w:before="60" w:after="60" w:line="240" w:lineRule="auto"/>
+              <w:rPr>
+                <w:sz w:val="18"/>
+                <w:szCs w:val="18"/>
+              </w:rPr>
+            </w:pPr>
+            <w:r>
+              <w:rPr>
+                <w:sz w:val="18"/>
+                <w:szCs w:val="18"/>
+              </w:rPr>
+              <w:t>C-8.6.3</w:t>
             </w:r>
           </w:p>
         </w:tc>
@@ -20874,14 +20706,7 @@
                 <w:sz w:val="18"/>
                 <w:szCs w:val="18"/>
               </w:rPr>
-              <w:t>(PS should use template in C-8.</w:t>
-            </w:r>
-            <w:r>
-              <w:rPr>
-                <w:sz w:val="18"/>
-                <w:szCs w:val="18"/>
-              </w:rPr>
-              <w:t>7)</w:t>
+              <w:t>(PS should use template in C-8.7)</w:t>
             </w:r>
           </w:p>
         </w:tc>
@@ -25764,7 +25589,23 @@
                 <w:sz w:val="18"/>
                 <w:szCs w:val="18"/>
               </w:rPr>
-              <w:t>Ensure Product Secification does not treat a discrete coverage as a continuous function, including for portrayal purposes</w:t>
+              <w:t xml:space="preserve">Ensure Product </w:t>
+            </w:r>
+            <w:r>
+              <w:rPr>
+                <w:color w:val="EE0000"/>
+                <w:sz w:val="18"/>
+                <w:szCs w:val="18"/>
+              </w:rPr>
+              <w:t>Specification</w:t>
+            </w:r>
+            <w:r>
+              <w:rPr>
+                <w:color w:val="EE0000"/>
+                <w:sz w:val="18"/>
+                <w:szCs w:val="18"/>
+              </w:rPr>
+              <w:t xml:space="preserve"> does not treat a discrete coverage as a continuous function, including for portrayal purposes</w:t>
             </w:r>
           </w:p>
         </w:tc>
@@ -26912,7 +26753,16 @@
                 <w:sz w:val="18"/>
                 <w:szCs w:val="18"/>
               </w:rPr>
-              <w:t>Amend Product Specifiation</w:t>
+              <w:t xml:space="preserve">Amend Product </w:t>
+            </w:r>
+            <w:r>
+              <w:rPr>
+                <w:strike/>
+                <w:color w:val="EE0000"/>
+                <w:sz w:val="18"/>
+                <w:szCs w:val="18"/>
+              </w:rPr>
+              <w:t>Specification</w:t>
             </w:r>
           </w:p>
         </w:tc>
@@ -27096,7 +26946,7 @@
                 <w:sz w:val="18"/>
                 <w:szCs w:val="18"/>
               </w:rPr>
-              <w:t>Amend Product Speci</w:t>
+              <w:t xml:space="preserve">Amend Product </w:t>
             </w:r>
             <w:r>
               <w:rPr>
@@ -27105,16 +26955,7 @@
                 <w:sz w:val="18"/>
                 <w:szCs w:val="18"/>
               </w:rPr>
-              <w:t>fi</w:t>
-            </w:r>
-            <w:r>
-              <w:rPr>
-                <w:strike/>
-                <w:color w:val="EE0000"/>
-                <w:sz w:val="18"/>
-                <w:szCs w:val="18"/>
-              </w:rPr>
-              <w:t>ation</w:t>
+              <w:t>Specification</w:t>
             </w:r>
           </w:p>
         </w:tc>
@@ -33798,7 +33639,21 @@
                 <w:sz w:val="18"/>
                 <w:szCs w:val="18"/>
               </w:rPr>
-              <w:t>The tags "geometry" and "Dataset" are reserved and must not be used as local names of elements deriving from domain modeling.</w:t>
+              <w:t xml:space="preserve">The tags "geometry" and "Dataset" are reserved and must not be used as local names of elements deriving from domain </w:t>
+            </w:r>
+            <w:r>
+              <w:rPr>
+                <w:sz w:val="18"/>
+                <w:szCs w:val="18"/>
+              </w:rPr>
+              <w:t>modelling</w:t>
+            </w:r>
+            <w:r>
+              <w:rPr>
+                <w:sz w:val="18"/>
+                <w:szCs w:val="18"/>
+              </w:rPr>
+              <w:t>.</w:t>
             </w:r>
           </w:p>
         </w:tc>
@@ -34959,39 +34814,7 @@
                 <w:sz w:val="18"/>
                 <w:szCs w:val="18"/>
               </w:rPr>
-              <w:t>T</w:t>
-            </w:r>
-            <w:r>
-              <w:rPr>
-                <w:color w:val="EE0000"/>
-                <w:sz w:val="18"/>
-                <w:szCs w:val="18"/>
-              </w:rPr>
-              <w:t xml:space="preserve">he GML schema </w:t>
-            </w:r>
-            <w:r>
-              <w:rPr>
-                <w:color w:val="EE0000"/>
-                <w:sz w:val="18"/>
-                <w:szCs w:val="18"/>
-              </w:rPr>
-              <w:t xml:space="preserve">does not </w:t>
-            </w:r>
-            <w:r>
-              <w:rPr>
-                <w:color w:val="EE0000"/>
-                <w:sz w:val="18"/>
-                <w:szCs w:val="18"/>
-              </w:rPr>
-              <w:t>use GML dynamic features</w:t>
-            </w:r>
-            <w:r>
-              <w:rPr>
-                <w:color w:val="EE0000"/>
-                <w:sz w:val="18"/>
-                <w:szCs w:val="18"/>
-              </w:rPr>
-              <w:t xml:space="preserve"> (unsupported by S-100)</w:t>
+              <w:t>The GML schema does not use GML dynamic features (unsupported by S-100)</w:t>
             </w:r>
           </w:p>
         </w:tc>
@@ -35081,15 +34904,7 @@
                 <w:sz w:val="18"/>
                 <w:szCs w:val="18"/>
               </w:rPr>
-              <w:t xml:space="preserve"> </w:t>
-            </w:r>
-            <w:r>
-              <w:rPr>
-                <w:color w:val="EE0000"/>
-                <w:sz w:val="18"/>
-                <w:szCs w:val="18"/>
-              </w:rPr>
-              <w:t>to remove unsupported elements</w:t>
+              <w:t xml:space="preserve"> to remove unsupported elements</w:t>
             </w:r>
           </w:p>
         </w:tc>
@@ -35197,23 +35012,7 @@
                 <w:sz w:val="18"/>
                 <w:szCs w:val="18"/>
               </w:rPr>
-              <w:t xml:space="preserve">The GML schema does not use GML </w:t>
-            </w:r>
-            <w:r>
-              <w:rPr>
-                <w:color w:val="EE0000"/>
-                <w:sz w:val="18"/>
-                <w:szCs w:val="18"/>
-              </w:rPr>
-              <w:t>Topology</w:t>
-            </w:r>
-            <w:r>
-              <w:rPr>
-                <w:color w:val="EE0000"/>
-                <w:sz w:val="18"/>
-                <w:szCs w:val="18"/>
-              </w:rPr>
-              <w:t xml:space="preserve"> (unsupported by S-100)</w:t>
+              <w:t>The GML schema does not use GML Topology (unsupported by S-100)</w:t>
             </w:r>
           </w:p>
         </w:tc>
@@ -35303,15 +35102,7 @@
                 <w:sz w:val="18"/>
                 <w:szCs w:val="18"/>
               </w:rPr>
-              <w:t xml:space="preserve"> </w:t>
-            </w:r>
-            <w:r>
-              <w:rPr>
-                <w:color w:val="EE0000"/>
-                <w:sz w:val="18"/>
-                <w:szCs w:val="18"/>
-              </w:rPr>
-              <w:t>to remove unsupported elements</w:t>
+              <w:t xml:space="preserve"> to remove unsupported elements</w:t>
             </w:r>
           </w:p>
         </w:tc>
@@ -35419,23 +35210,7 @@
                 <w:sz w:val="18"/>
                 <w:szCs w:val="18"/>
               </w:rPr>
-              <w:t xml:space="preserve">The GML schema does not use GML </w:t>
-            </w:r>
-            <w:r>
-              <w:rPr>
-                <w:color w:val="EE0000"/>
-                <w:sz w:val="18"/>
-                <w:szCs w:val="18"/>
-              </w:rPr>
-              <w:t>Linear referencing</w:t>
-            </w:r>
-            <w:r>
-              <w:rPr>
-                <w:color w:val="EE0000"/>
-                <w:sz w:val="18"/>
-                <w:szCs w:val="18"/>
-              </w:rPr>
-              <w:t xml:space="preserve"> (unsupported by S-100)</w:t>
+              <w:t>The GML schema does not use GML Linear referencing (unsupported by S-100)</w:t>
             </w:r>
           </w:p>
         </w:tc>
@@ -35525,15 +35300,7 @@
                 <w:sz w:val="18"/>
                 <w:szCs w:val="18"/>
               </w:rPr>
-              <w:t xml:space="preserve"> </w:t>
-            </w:r>
-            <w:r>
-              <w:rPr>
-                <w:color w:val="EE0000"/>
-                <w:sz w:val="18"/>
-                <w:szCs w:val="18"/>
-              </w:rPr>
-              <w:t>to remove unsupported elements</w:t>
+              <w:t xml:space="preserve"> to remove unsupported elements</w:t>
             </w:r>
           </w:p>
         </w:tc>
@@ -35641,23 +35408,7 @@
                 <w:sz w:val="18"/>
                 <w:szCs w:val="18"/>
               </w:rPr>
-              <w:t xml:space="preserve">The GML schema does not use GML </w:t>
-            </w:r>
-            <w:r>
-              <w:rPr>
-                <w:color w:val="EE0000"/>
-                <w:sz w:val="18"/>
-                <w:szCs w:val="18"/>
-              </w:rPr>
-              <w:t>Coverages</w:t>
-            </w:r>
-            <w:r>
-              <w:rPr>
-                <w:color w:val="EE0000"/>
-                <w:sz w:val="18"/>
-                <w:szCs w:val="18"/>
-              </w:rPr>
-              <w:t xml:space="preserve"> (unsupported by S-100)</w:t>
+              <w:t>The GML schema does not use GML Coverages (unsupported by S-100)</w:t>
             </w:r>
           </w:p>
         </w:tc>
@@ -35747,15 +35498,7 @@
                 <w:sz w:val="18"/>
                 <w:szCs w:val="18"/>
               </w:rPr>
-              <w:t xml:space="preserve"> </w:t>
-            </w:r>
-            <w:r>
-              <w:rPr>
-                <w:color w:val="EE0000"/>
-                <w:sz w:val="18"/>
-                <w:szCs w:val="18"/>
-              </w:rPr>
-              <w:t>to remove unsupported elements</w:t>
+              <w:t xml:space="preserve"> to remove unsupported elements</w:t>
             </w:r>
           </w:p>
         </w:tc>
@@ -35863,23 +35606,7 @@
                 <w:sz w:val="18"/>
                 <w:szCs w:val="18"/>
               </w:rPr>
-              <w:t>The GML schema does not use coordinate reference systems definitions</w:t>
-            </w:r>
-            <w:r>
-              <w:rPr>
-                <w:color w:val="EE0000"/>
-                <w:sz w:val="18"/>
-                <w:szCs w:val="18"/>
-              </w:rPr>
-              <w:t xml:space="preserve"> </w:t>
-            </w:r>
-            <w:r>
-              <w:rPr>
-                <w:color w:val="EE0000"/>
-                <w:sz w:val="18"/>
-                <w:szCs w:val="18"/>
-              </w:rPr>
-              <w:t>(unsupported by S-100)</w:t>
+              <w:t>The GML schema does not use coordinate reference systems definitions (unsupported by S-100)</w:t>
             </w:r>
           </w:p>
         </w:tc>
@@ -35969,15 +35696,7 @@
                 <w:sz w:val="18"/>
                 <w:szCs w:val="18"/>
               </w:rPr>
-              <w:t xml:space="preserve"> </w:t>
-            </w:r>
-            <w:r>
-              <w:rPr>
-                <w:color w:val="EE0000"/>
-                <w:sz w:val="18"/>
-                <w:szCs w:val="18"/>
-              </w:rPr>
-              <w:t>to remove unsupported elements</w:t>
+              <w:t xml:space="preserve"> to remove unsupported elements</w:t>
             </w:r>
           </w:p>
         </w:tc>
@@ -36085,23 +35804,7 @@
                 <w:sz w:val="18"/>
                 <w:szCs w:val="18"/>
               </w:rPr>
-              <w:t xml:space="preserve">The GML schema does not use GML </w:t>
-            </w:r>
-            <w:r>
-              <w:rPr>
-                <w:color w:val="EE0000"/>
-                <w:sz w:val="18"/>
-                <w:szCs w:val="18"/>
-              </w:rPr>
-              <w:t>observations features</w:t>
-            </w:r>
-            <w:r>
-              <w:rPr>
-                <w:color w:val="EE0000"/>
-                <w:sz w:val="18"/>
-                <w:szCs w:val="18"/>
-              </w:rPr>
-              <w:t xml:space="preserve"> (unsupported by S-100)</w:t>
+              <w:t>The GML schema does not use GML observations features (unsupported by S-100)</w:t>
             </w:r>
           </w:p>
         </w:tc>
@@ -36191,15 +35894,7 @@
                 <w:sz w:val="18"/>
                 <w:szCs w:val="18"/>
               </w:rPr>
-              <w:t xml:space="preserve"> </w:t>
-            </w:r>
-            <w:r>
-              <w:rPr>
-                <w:color w:val="EE0000"/>
-                <w:sz w:val="18"/>
-                <w:szCs w:val="18"/>
-              </w:rPr>
-              <w:t>to remove unsupported elements</w:t>
+              <w:t xml:space="preserve"> to remove unsupported elements</w:t>
             </w:r>
           </w:p>
         </w:tc>
@@ -38175,15 +37870,7 @@
                 <w:sz w:val="18"/>
                 <w:szCs w:val="18"/>
               </w:rPr>
-              <w:t>GML schema</w:t>
-            </w:r>
-            <w:r>
-              <w:rPr>
-                <w:color w:val="EE0000"/>
-                <w:sz w:val="18"/>
-                <w:szCs w:val="18"/>
-              </w:rPr>
-              <w:t xml:space="preserve"> to remove unsupported elements</w:t>
+              <w:t>GML schema to remove unsupported elements</w:t>
             </w:r>
           </w:p>
         </w:tc>

</xml_diff>